<commit_message>
Anulacion transporte, notificaciones y ubicacion
</commit_message>
<xml_diff>
--- a/Actividades/BD01005/Propuesta notificaciones.docx
+++ b/Actividades/BD01005/Propuesta notificaciones.docx
@@ -141,8 +141,25 @@
           <w:sz w:val="24"/>
           <w:szCs w:val="24"/>
         </w:rPr>
-        <w:t>Ruta en GitLab: /Actividades/BD01005/</w:t>
-      </w:r>
+        <w:t xml:space="preserve">Ruta en </w:t>
+      </w:r>
+      <w:proofErr w:type="spellStart"/>
+      <w:r>
+        <w:rPr>
+          <w:sz w:val="24"/>
+          <w:szCs w:val="24"/>
+        </w:rPr>
+        <w:t>GitLab</w:t>
+      </w:r>
+      <w:proofErr w:type="spellEnd"/>
+      <w:r>
+        <w:rPr>
+          <w:sz w:val="24"/>
+          <w:szCs w:val="24"/>
+        </w:rPr>
+        <w:t>: /Actividades/BD01005/</w:t>
+      </w:r>
+      <w:proofErr w:type="spellStart"/>
       <w:r>
         <w:rPr>
           <w:noProof/>
@@ -216,6 +233,7 @@
         </w:rPr>
         <w:t>PropuestaNotificaciones</w:t>
       </w:r>
+      <w:proofErr w:type="spellEnd"/>
     </w:p>
     <w:p>
       <w:pPr>
@@ -384,7 +402,27 @@
           <w:szCs w:val="24"/>
           <w:lang w:eastAsia="es-ES"/>
         </w:rPr>
-        <w:t>{“tipo”:”NU”,</w:t>
+        <w:t>{“</w:t>
+      </w:r>
+      <w:proofErr w:type="spellStart"/>
+      <w:r>
+        <w:rPr>
+          <w:rFonts w:ascii="Times New Roman" w:eastAsia="Times New Roman" w:hAnsi="Times New Roman" w:cs="Times New Roman"/>
+          <w:sz w:val="24"/>
+          <w:szCs w:val="24"/>
+          <w:lang w:eastAsia="es-ES"/>
+        </w:rPr>
+        <w:t>tipo”:”NU</w:t>
+      </w:r>
+      <w:proofErr w:type="spellEnd"/>
+      <w:r>
+        <w:rPr>
+          <w:rFonts w:ascii="Times New Roman" w:eastAsia="Times New Roman" w:hAnsi="Times New Roman" w:cs="Times New Roman"/>
+          <w:sz w:val="24"/>
+          <w:szCs w:val="24"/>
+          <w:lang w:eastAsia="es-ES"/>
+        </w:rPr>
+        <w:t>”,</w:t>
       </w:r>
     </w:p>
     <w:p>
@@ -415,7 +453,49 @@
           <w:lang w:eastAsia="es-ES"/>
         </w:rPr>
         <w:tab/>
-        <w:t xml:space="preserve">“ref”:IDUsuario”} </w:t>
+        <w:t>“</w:t>
+      </w:r>
+      <w:proofErr w:type="spellStart"/>
+      <w:r>
+        <w:rPr>
+          <w:rFonts w:ascii="Times New Roman" w:eastAsia="Times New Roman" w:hAnsi="Times New Roman" w:cs="Times New Roman"/>
+          <w:sz w:val="24"/>
+          <w:szCs w:val="24"/>
+          <w:lang w:eastAsia="es-ES"/>
+        </w:rPr>
+        <w:t>ref</w:t>
+      </w:r>
+      <w:proofErr w:type="spellEnd"/>
+      <w:proofErr w:type="gramStart"/>
+      <w:r>
+        <w:rPr>
+          <w:rFonts w:ascii="Times New Roman" w:eastAsia="Times New Roman" w:hAnsi="Times New Roman" w:cs="Times New Roman"/>
+          <w:sz w:val="24"/>
+          <w:szCs w:val="24"/>
+          <w:lang w:eastAsia="es-ES"/>
+        </w:rPr>
+        <w:t>”:</w:t>
+      </w:r>
+      <w:proofErr w:type="spellStart"/>
+      <w:r>
+        <w:rPr>
+          <w:rFonts w:ascii="Times New Roman" w:eastAsia="Times New Roman" w:hAnsi="Times New Roman" w:cs="Times New Roman"/>
+          <w:sz w:val="24"/>
+          <w:szCs w:val="24"/>
+          <w:lang w:eastAsia="es-ES"/>
+        </w:rPr>
+        <w:t>IDUsuario</w:t>
+      </w:r>
+      <w:proofErr w:type="spellEnd"/>
+      <w:proofErr w:type="gramEnd"/>
+      <w:r>
+        <w:rPr>
+          <w:rFonts w:ascii="Times New Roman" w:eastAsia="Times New Roman" w:hAnsi="Times New Roman" w:cs="Times New Roman"/>
+          <w:sz w:val="24"/>
+          <w:szCs w:val="24"/>
+          <w:lang w:eastAsia="es-ES"/>
+        </w:rPr>
+        <w:t xml:space="preserve">”} </w:t>
       </w:r>
     </w:p>
     <w:p>
@@ -479,7 +559,17 @@
           <w:szCs w:val="24"/>
           <w:lang w:eastAsia="es-ES"/>
         </w:rPr>
-        <w:t>{“tipo”:”</w:t>
+        <w:t>{“</w:t>
+      </w:r>
+      <w:proofErr w:type="spellStart"/>
+      <w:r>
+        <w:rPr>
+          <w:rFonts w:ascii="Times New Roman" w:eastAsia="Times New Roman" w:hAnsi="Times New Roman" w:cs="Times New Roman"/>
+          <w:sz w:val="24"/>
+          <w:szCs w:val="24"/>
+          <w:lang w:eastAsia="es-ES"/>
+        </w:rPr>
+        <w:t>tipo”:”</w:t>
       </w:r>
       <w:r>
         <w:rPr>
@@ -490,6 +580,7 @@
         </w:rPr>
         <w:t>NL</w:t>
       </w:r>
+      <w:proofErr w:type="spellEnd"/>
       <w:r>
         <w:rPr>
           <w:rFonts w:ascii="Times New Roman" w:eastAsia="Times New Roman" w:hAnsi="Times New Roman" w:cs="Times New Roman"/>
@@ -528,7 +619,38 @@
           <w:lang w:eastAsia="es-ES"/>
         </w:rPr>
         <w:tab/>
-        <w:t>“ref”:ID</w:t>
+        <w:t>“</w:t>
+      </w:r>
+      <w:proofErr w:type="spellStart"/>
+      <w:r>
+        <w:rPr>
+          <w:rFonts w:ascii="Times New Roman" w:eastAsia="Times New Roman" w:hAnsi="Times New Roman" w:cs="Times New Roman"/>
+          <w:sz w:val="24"/>
+          <w:szCs w:val="24"/>
+          <w:lang w:eastAsia="es-ES"/>
+        </w:rPr>
+        <w:t>ref</w:t>
+      </w:r>
+      <w:proofErr w:type="spellEnd"/>
+      <w:proofErr w:type="gramStart"/>
+      <w:r>
+        <w:rPr>
+          <w:rFonts w:ascii="Times New Roman" w:eastAsia="Times New Roman" w:hAnsi="Times New Roman" w:cs="Times New Roman"/>
+          <w:sz w:val="24"/>
+          <w:szCs w:val="24"/>
+          <w:lang w:eastAsia="es-ES"/>
+        </w:rPr>
+        <w:t>”:</w:t>
+      </w:r>
+      <w:proofErr w:type="spellStart"/>
+      <w:r>
+        <w:rPr>
+          <w:rFonts w:ascii="Times New Roman" w:eastAsia="Times New Roman" w:hAnsi="Times New Roman" w:cs="Times New Roman"/>
+          <w:sz w:val="24"/>
+          <w:szCs w:val="24"/>
+          <w:lang w:eastAsia="es-ES"/>
+        </w:rPr>
+        <w:t>ID</w:t>
       </w:r>
       <w:r>
         <w:rPr>
@@ -539,14 +661,67 @@
         </w:rPr>
         <w:t>Lugar</w:t>
       </w:r>
-      <w:r>
-        <w:rPr>
-          <w:rFonts w:ascii="Times New Roman" w:eastAsia="Times New Roman" w:hAnsi="Times New Roman" w:cs="Times New Roman"/>
-          <w:sz w:val="24"/>
-          <w:szCs w:val="24"/>
-          <w:lang w:eastAsia="es-ES"/>
-        </w:rPr>
-        <w:t xml:space="preserve">”} </w:t>
+      <w:proofErr w:type="spellEnd"/>
+      <w:proofErr w:type="gramEnd"/>
+      <w:r>
+        <w:rPr>
+          <w:rFonts w:ascii="Times New Roman" w:eastAsia="Times New Roman" w:hAnsi="Times New Roman" w:cs="Times New Roman"/>
+          <w:sz w:val="24"/>
+          <w:szCs w:val="24"/>
+          <w:lang w:eastAsia="es-ES"/>
+        </w:rPr>
+        <w:t>”</w:t>
+      </w:r>
+      <w:r>
+        <w:rPr>
+          <w:rFonts w:ascii="Times New Roman" w:eastAsia="Times New Roman" w:hAnsi="Times New Roman" w:cs="Times New Roman"/>
+          <w:sz w:val="24"/>
+          <w:szCs w:val="24"/>
+          <w:lang w:eastAsia="es-ES"/>
+        </w:rPr>
+        <w:t>,</w:t>
+      </w:r>
+    </w:p>
+    <w:p>
+      <w:pPr>
+        <w:shd w:val="clear" w:color="auto" w:fill="FFFFFF"/>
+        <w:spacing w:after="0" w:line="285" w:lineRule="atLeast"/>
+        <w:ind w:firstLine="708"/>
+        <w:rPr>
+          <w:rFonts w:ascii="Times New Roman" w:eastAsia="Times New Roman" w:hAnsi="Times New Roman" w:cs="Times New Roman"/>
+          <w:sz w:val="24"/>
+          <w:szCs w:val="24"/>
+          <w:lang w:eastAsia="es-ES"/>
+        </w:rPr>
+      </w:pPr>
+      <w:r>
+        <w:rPr>
+          <w:rFonts w:ascii="Times New Roman" w:eastAsia="Times New Roman" w:hAnsi="Times New Roman" w:cs="Times New Roman"/>
+          <w:sz w:val="24"/>
+          <w:szCs w:val="24"/>
+          <w:lang w:eastAsia="es-ES"/>
+        </w:rPr>
+        <w:t>“ref2</w:t>
+      </w:r>
+      <w:proofErr w:type="gramStart"/>
+      <w:r>
+        <w:rPr>
+          <w:rFonts w:ascii="Times New Roman" w:eastAsia="Times New Roman" w:hAnsi="Times New Roman" w:cs="Times New Roman"/>
+          <w:sz w:val="24"/>
+          <w:szCs w:val="24"/>
+          <w:lang w:eastAsia="es-ES"/>
+        </w:rPr>
+        <w:t>”:idusuario</w:t>
+      </w:r>
+      <w:proofErr w:type="gramEnd"/>
+      <w:r>
+        <w:rPr>
+          <w:rFonts w:ascii="Times New Roman" w:eastAsia="Times New Roman" w:hAnsi="Times New Roman" w:cs="Times New Roman"/>
+          <w:sz w:val="24"/>
+          <w:szCs w:val="24"/>
+          <w:lang w:eastAsia="es-ES"/>
+        </w:rPr>
+        <w:t xml:space="preserve">} </w:t>
       </w:r>
     </w:p>
     <w:p>
@@ -610,7 +785,38 @@
           <w:szCs w:val="24"/>
           <w:lang w:eastAsia="es-ES"/>
         </w:rPr>
-        <w:t>{“tipo”:”NM”,</w:t>
+        <w:t>{“</w:t>
+      </w:r>
+      <w:proofErr w:type="spellStart"/>
+      <w:r>
+        <w:rPr>
+          <w:rFonts w:ascii="Times New Roman" w:eastAsia="Times New Roman" w:hAnsi="Times New Roman" w:cs="Times New Roman"/>
+          <w:sz w:val="24"/>
+          <w:szCs w:val="24"/>
+          <w:lang w:eastAsia="es-ES"/>
+        </w:rPr>
+        <w:t>tipo”</w:t>
+      </w:r>
+      <w:proofErr w:type="gramStart"/>
+      <w:r>
+        <w:rPr>
+          <w:rFonts w:ascii="Times New Roman" w:eastAsia="Times New Roman" w:hAnsi="Times New Roman" w:cs="Times New Roman"/>
+          <w:sz w:val="24"/>
+          <w:szCs w:val="24"/>
+          <w:lang w:eastAsia="es-ES"/>
+        </w:rPr>
+        <w:t>:”NM</w:t>
+      </w:r>
+      <w:proofErr w:type="spellEnd"/>
+      <w:proofErr w:type="gramEnd"/>
+      <w:r>
+        <w:rPr>
+          <w:rFonts w:ascii="Times New Roman" w:eastAsia="Times New Roman" w:hAnsi="Times New Roman" w:cs="Times New Roman"/>
+          <w:sz w:val="24"/>
+          <w:szCs w:val="24"/>
+          <w:lang w:eastAsia="es-ES"/>
+        </w:rPr>
+        <w:t>”,</w:t>
       </w:r>
     </w:p>
     <w:p>
@@ -632,7 +838,58 @@
           <w:szCs w:val="24"/>
           <w:lang w:eastAsia="es-ES"/>
         </w:rPr>
-        <w:t>“ref”:”IdTipo”,</w:t>
+        <w:t>“</w:t>
+      </w:r>
+      <w:proofErr w:type="spellStart"/>
+      <w:r>
+        <w:rPr>
+          <w:rFonts w:ascii="Times New Roman" w:eastAsia="Times New Roman" w:hAnsi="Times New Roman" w:cs="Times New Roman"/>
+          <w:sz w:val="24"/>
+          <w:szCs w:val="24"/>
+          <w:lang w:eastAsia="es-ES"/>
+        </w:rPr>
+        <w:t>ref</w:t>
+      </w:r>
+      <w:proofErr w:type="spellEnd"/>
+      <w:r>
+        <w:rPr>
+          <w:rFonts w:ascii="Times New Roman" w:eastAsia="Times New Roman" w:hAnsi="Times New Roman" w:cs="Times New Roman"/>
+          <w:sz w:val="24"/>
+          <w:szCs w:val="24"/>
+          <w:lang w:eastAsia="es-ES"/>
+        </w:rPr>
+        <w:t>”</w:t>
+      </w:r>
+      <w:proofErr w:type="gramStart"/>
+      <w:r>
+        <w:rPr>
+          <w:rFonts w:ascii="Times New Roman" w:eastAsia="Times New Roman" w:hAnsi="Times New Roman" w:cs="Times New Roman"/>
+          <w:sz w:val="24"/>
+          <w:szCs w:val="24"/>
+          <w:lang w:eastAsia="es-ES"/>
+        </w:rPr>
+        <w:t>:”</w:t>
+      </w:r>
+      <w:proofErr w:type="spellStart"/>
+      <w:r>
+        <w:rPr>
+          <w:rFonts w:ascii="Times New Roman" w:eastAsia="Times New Roman" w:hAnsi="Times New Roman" w:cs="Times New Roman"/>
+          <w:sz w:val="24"/>
+          <w:szCs w:val="24"/>
+          <w:lang w:eastAsia="es-ES"/>
+        </w:rPr>
+        <w:t>IdTipo</w:t>
+      </w:r>
+      <w:proofErr w:type="spellEnd"/>
+      <w:proofErr w:type="gramEnd"/>
+      <w:r>
+        <w:rPr>
+          <w:rFonts w:ascii="Times New Roman" w:eastAsia="Times New Roman" w:hAnsi="Times New Roman" w:cs="Times New Roman"/>
+          <w:sz w:val="24"/>
+          <w:szCs w:val="24"/>
+          <w:lang w:eastAsia="es-ES"/>
+        </w:rPr>
+        <w:t>”,</w:t>
       </w:r>
     </w:p>
     <w:p>
@@ -654,7 +911,27 @@
           <w:szCs w:val="24"/>
           <w:lang w:eastAsia="es-ES"/>
         </w:rPr>
-        <w:t>“ref2”:IDLegal”}</w:t>
+        <w:t>“ref2</w:t>
+      </w:r>
+      <w:proofErr w:type="gramStart"/>
+      <w:r>
+        <w:rPr>
+          <w:rFonts w:ascii="Times New Roman" w:eastAsia="Times New Roman" w:hAnsi="Times New Roman" w:cs="Times New Roman"/>
+          <w:sz w:val="24"/>
+          <w:szCs w:val="24"/>
+          <w:lang w:eastAsia="es-ES"/>
+        </w:rPr>
+        <w:t>”:IDLegal</w:t>
+      </w:r>
+      <w:proofErr w:type="gramEnd"/>
+      <w:r>
+        <w:rPr>
+          <w:rFonts w:ascii="Times New Roman" w:eastAsia="Times New Roman" w:hAnsi="Times New Roman" w:cs="Times New Roman"/>
+          <w:sz w:val="24"/>
+          <w:szCs w:val="24"/>
+          <w:lang w:eastAsia="es-ES"/>
+        </w:rPr>
+        <w:t>”}</w:t>
       </w:r>
     </w:p>
     <w:p>
@@ -719,7 +996,17 @@
           <w:szCs w:val="24"/>
           <w:lang w:eastAsia="es-ES"/>
         </w:rPr>
-        <w:t>{“tipo”:”N</w:t>
+        <w:t>{“</w:t>
+      </w:r>
+      <w:proofErr w:type="spellStart"/>
+      <w:r>
+        <w:rPr>
+          <w:rFonts w:ascii="Times New Roman" w:eastAsia="Times New Roman" w:hAnsi="Times New Roman" w:cs="Times New Roman"/>
+          <w:sz w:val="24"/>
+          <w:szCs w:val="24"/>
+          <w:lang w:eastAsia="es-ES"/>
+        </w:rPr>
+        <w:t>tipo”:”N</w:t>
       </w:r>
       <w:r>
         <w:rPr>
@@ -730,6 +1017,7 @@
         </w:rPr>
         <w:t>A</w:t>
       </w:r>
+      <w:proofErr w:type="spellEnd"/>
       <w:r>
         <w:rPr>
           <w:rFonts w:ascii="Times New Roman" w:eastAsia="Times New Roman" w:hAnsi="Times New Roman" w:cs="Times New Roman"/>
@@ -768,7 +1056,49 @@
           <w:lang w:eastAsia="es-ES"/>
         </w:rPr>
         <w:tab/>
-        <w:t>“ref”:IDUsuario”</w:t>
+        <w:t>“</w:t>
+      </w:r>
+      <w:proofErr w:type="spellStart"/>
+      <w:r>
+        <w:rPr>
+          <w:rFonts w:ascii="Times New Roman" w:eastAsia="Times New Roman" w:hAnsi="Times New Roman" w:cs="Times New Roman"/>
+          <w:sz w:val="24"/>
+          <w:szCs w:val="24"/>
+          <w:lang w:eastAsia="es-ES"/>
+        </w:rPr>
+        <w:t>ref</w:t>
+      </w:r>
+      <w:proofErr w:type="spellEnd"/>
+      <w:proofErr w:type="gramStart"/>
+      <w:r>
+        <w:rPr>
+          <w:rFonts w:ascii="Times New Roman" w:eastAsia="Times New Roman" w:hAnsi="Times New Roman" w:cs="Times New Roman"/>
+          <w:sz w:val="24"/>
+          <w:szCs w:val="24"/>
+          <w:lang w:eastAsia="es-ES"/>
+        </w:rPr>
+        <w:t>”:</w:t>
+      </w:r>
+      <w:proofErr w:type="spellStart"/>
+      <w:r>
+        <w:rPr>
+          <w:rFonts w:ascii="Times New Roman" w:eastAsia="Times New Roman" w:hAnsi="Times New Roman" w:cs="Times New Roman"/>
+          <w:sz w:val="24"/>
+          <w:szCs w:val="24"/>
+          <w:lang w:eastAsia="es-ES"/>
+        </w:rPr>
+        <w:t>IDUsuario</w:t>
+      </w:r>
+      <w:proofErr w:type="spellEnd"/>
+      <w:proofErr w:type="gramEnd"/>
+      <w:r>
+        <w:rPr>
+          <w:rFonts w:ascii="Times New Roman" w:eastAsia="Times New Roman" w:hAnsi="Times New Roman" w:cs="Times New Roman"/>
+          <w:sz w:val="24"/>
+          <w:szCs w:val="24"/>
+          <w:lang w:eastAsia="es-ES"/>
+        </w:rPr>
+        <w:t>”</w:t>
       </w:r>
       <w:r>
         <w:rPr>
@@ -799,8 +1129,19 @@
           <w:szCs w:val="24"/>
           <w:lang w:eastAsia="es-ES"/>
         </w:rPr>
-        <w:t>“ref2”:idvehiculo</w:t>
-      </w:r>
+        <w:t>“ref2</w:t>
+      </w:r>
+      <w:proofErr w:type="gramStart"/>
+      <w:r>
+        <w:rPr>
+          <w:rFonts w:ascii="Times New Roman" w:eastAsia="Times New Roman" w:hAnsi="Times New Roman" w:cs="Times New Roman"/>
+          <w:sz w:val="24"/>
+          <w:szCs w:val="24"/>
+          <w:lang w:eastAsia="es-ES"/>
+        </w:rPr>
+        <w:t>”:idvehiculo</w:t>
+      </w:r>
+      <w:proofErr w:type="gramEnd"/>
       <w:r>
         <w:rPr>
           <w:rFonts w:ascii="Times New Roman" w:eastAsia="Times New Roman" w:hAnsi="Times New Roman" w:cs="Times New Roman"/>
@@ -815,94 +1156,6 @@
       <w:pPr>
         <w:shd w:val="clear" w:color="auto" w:fill="FFFFFF"/>
         <w:spacing w:after="0" w:line="285" w:lineRule="atLeast"/>
-        <w:rPr>
-          <w:rFonts w:ascii="Times New Roman" w:eastAsia="Times New Roman" w:hAnsi="Times New Roman" w:cs="Times New Roman"/>
-          <w:sz w:val="24"/>
-          <w:szCs w:val="24"/>
-          <w:lang w:eastAsia="es-ES"/>
-        </w:rPr>
-      </w:pPr>
-      <w:r>
-        <w:rPr>
-          <w:rFonts w:ascii="Times New Roman" w:eastAsia="Times New Roman" w:hAnsi="Times New Roman" w:cs="Times New Roman"/>
-          <w:sz w:val="24"/>
-          <w:szCs w:val="24"/>
-          <w:lang w:eastAsia="es-ES"/>
-        </w:rPr>
-        <w:t xml:space="preserve">IA: Intento de alta de un </w:t>
-      </w:r>
-      <w:r>
-        <w:rPr>
-          <w:rFonts w:ascii="Times New Roman" w:eastAsia="Times New Roman" w:hAnsi="Times New Roman" w:cs="Times New Roman"/>
-          <w:sz w:val="24"/>
-          <w:szCs w:val="24"/>
-          <w:lang w:eastAsia="es-ES"/>
-        </w:rPr>
-        <w:t>vehículo</w:t>
-      </w:r>
-      <w:r>
-        <w:rPr>
-          <w:rFonts w:ascii="Times New Roman" w:eastAsia="Times New Roman" w:hAnsi="Times New Roman" w:cs="Times New Roman"/>
-          <w:sz w:val="24"/>
-          <w:szCs w:val="24"/>
-          <w:lang w:eastAsia="es-ES"/>
-        </w:rPr>
-        <w:t xml:space="preserve"> no </w:t>
-      </w:r>
-      <w:r>
-        <w:rPr>
-          <w:rFonts w:ascii="Times New Roman" w:eastAsia="Times New Roman" w:hAnsi="Times New Roman" w:cs="Times New Roman"/>
-          <w:sz w:val="24"/>
-          <w:szCs w:val="24"/>
-          <w:lang w:eastAsia="es-ES"/>
-        </w:rPr>
-        <w:t>precargado</w:t>
-      </w:r>
-      <w:r>
-        <w:rPr>
-          <w:rFonts w:ascii="Times New Roman" w:eastAsia="Times New Roman" w:hAnsi="Times New Roman" w:cs="Times New Roman"/>
-          <w:sz w:val="24"/>
-          <w:szCs w:val="24"/>
-          <w:lang w:eastAsia="es-ES"/>
-        </w:rPr>
-        <w:t xml:space="preserve"> </w:t>
-      </w:r>
-      <w:r>
-        <w:rPr>
-          <w:rFonts w:ascii="Times New Roman" w:eastAsia="Times New Roman" w:hAnsi="Times New Roman" w:cs="Times New Roman"/>
-          <w:sz w:val="24"/>
-          <w:szCs w:val="24"/>
-          <w:lang w:eastAsia="es-ES"/>
-        </w:rPr>
-        <w:t>(Para administrador)</w:t>
-      </w:r>
-    </w:p>
-    <w:p>
-      <w:pPr>
-        <w:shd w:val="clear" w:color="auto" w:fill="FFFFFF"/>
-        <w:spacing w:after="0" w:line="285" w:lineRule="atLeast"/>
-        <w:rPr>
-          <w:rFonts w:ascii="Times New Roman" w:eastAsia="Times New Roman" w:hAnsi="Times New Roman" w:cs="Times New Roman"/>
-          <w:sz w:val="24"/>
-          <w:szCs w:val="24"/>
-          <w:lang w:eastAsia="es-ES"/>
-        </w:rPr>
-      </w:pPr>
-      <w:r>
-        <w:rPr>
-          <w:rFonts w:ascii="Times New Roman" w:eastAsia="Times New Roman" w:hAnsi="Times New Roman" w:cs="Times New Roman"/>
-          <w:sz w:val="24"/>
-          <w:szCs w:val="24"/>
-          <w:lang w:eastAsia="es-ES"/>
-        </w:rPr>
-        <w:tab/>
-        <w:t>{“tipo”:”LA”,</w:t>
-      </w:r>
-    </w:p>
-    <w:p>
-      <w:pPr>
-        <w:shd w:val="clear" w:color="auto" w:fill="FFFFFF"/>
-        <w:spacing w:after="0" w:line="285" w:lineRule="atLeast"/>
         <w:ind w:firstLine="708"/>
         <w:rPr>
           <w:rFonts w:ascii="Times New Roman" w:eastAsia="Times New Roman" w:hAnsi="Times New Roman" w:cs="Times New Roman"/>
@@ -911,238 +1164,193 @@
           <w:lang w:eastAsia="es-ES"/>
         </w:rPr>
       </w:pPr>
-      <w:r>
-        <w:rPr>
-          <w:rFonts w:ascii="Times New Roman" w:eastAsia="Times New Roman" w:hAnsi="Times New Roman" w:cs="Times New Roman"/>
-          <w:sz w:val="24"/>
-          <w:szCs w:val="24"/>
-          <w:lang w:eastAsia="es-ES"/>
-        </w:rPr>
-        <w:t>“ref”:”</w:t>
-      </w:r>
-      <w:r>
-        <w:rPr>
-          <w:rFonts w:ascii="Times New Roman" w:eastAsia="Times New Roman" w:hAnsi="Times New Roman" w:cs="Times New Roman"/>
-          <w:sz w:val="24"/>
-          <w:szCs w:val="24"/>
-          <w:lang w:eastAsia="es-ES"/>
-        </w:rPr>
-        <w:t xml:space="preserve"> IDUsuario</w:t>
-      </w:r>
-      <w:r>
-        <w:rPr>
-          <w:rFonts w:ascii="Times New Roman" w:eastAsia="Times New Roman" w:hAnsi="Times New Roman" w:cs="Times New Roman"/>
-          <w:sz w:val="24"/>
-          <w:szCs w:val="24"/>
-          <w:lang w:eastAsia="es-ES"/>
-        </w:rPr>
-        <w:t>”,</w:t>
-      </w:r>
-    </w:p>
-    <w:p>
-      <w:pPr>
-        <w:shd w:val="clear" w:color="auto" w:fill="FFFFFF"/>
-        <w:spacing w:after="0" w:line="285" w:lineRule="atLeast"/>
-        <w:ind w:left="708"/>
-        <w:rPr>
-          <w:rFonts w:ascii="Times New Roman" w:eastAsia="Times New Roman" w:hAnsi="Times New Roman" w:cs="Times New Roman"/>
-          <w:sz w:val="24"/>
-          <w:szCs w:val="24"/>
-          <w:lang w:eastAsia="es-ES"/>
-        </w:rPr>
-      </w:pPr>
-      <w:r>
-        <w:rPr>
-          <w:rFonts w:ascii="Times New Roman" w:eastAsia="Times New Roman" w:hAnsi="Times New Roman" w:cs="Times New Roman"/>
-          <w:sz w:val="24"/>
-          <w:szCs w:val="24"/>
-          <w:lang w:eastAsia="es-ES"/>
-        </w:rPr>
-        <w:t>“ref2”:</w:t>
-      </w:r>
-      <w:r>
-        <w:rPr>
-          <w:rFonts w:ascii="Times New Roman" w:eastAsia="Times New Roman" w:hAnsi="Times New Roman" w:cs="Times New Roman"/>
-          <w:sz w:val="24"/>
-          <w:szCs w:val="24"/>
-          <w:lang w:eastAsia="es-ES"/>
-        </w:rPr>
-        <w:t>VIN</w:t>
-      </w:r>
-      <w:r>
-        <w:rPr>
-          <w:rFonts w:ascii="Times New Roman" w:eastAsia="Times New Roman" w:hAnsi="Times New Roman" w:cs="Times New Roman"/>
-          <w:sz w:val="24"/>
-          <w:szCs w:val="24"/>
-          <w:lang w:eastAsia="es-ES"/>
-        </w:rPr>
-        <w:t>”}</w:t>
-      </w:r>
-    </w:p>
-    <w:p>
-      <w:pPr>
-        <w:shd w:val="clear" w:color="auto" w:fill="FFFFFF"/>
-        <w:spacing w:after="0" w:line="285" w:lineRule="atLeast"/>
-        <w:ind w:left="708"/>
-        <w:rPr>
-          <w:rFonts w:ascii="Times New Roman" w:eastAsia="Times New Roman" w:hAnsi="Times New Roman" w:cs="Times New Roman"/>
-          <w:sz w:val="24"/>
-          <w:szCs w:val="24"/>
-          <w:lang w:eastAsia="es-ES"/>
-        </w:rPr>
-      </w:pPr>
-    </w:p>
-    <w:p>
-      <w:pPr>
-        <w:shd w:val="clear" w:color="auto" w:fill="FFFFFF"/>
-        <w:spacing w:after="0" w:line="285" w:lineRule="atLeast"/>
-        <w:rPr>
-          <w:rFonts w:ascii="Times New Roman" w:eastAsia="Times New Roman" w:hAnsi="Times New Roman" w:cs="Times New Roman"/>
-          <w:sz w:val="24"/>
-          <w:szCs w:val="24"/>
-          <w:lang w:eastAsia="es-ES"/>
-        </w:rPr>
-      </w:pPr>
-      <w:r>
-        <w:rPr>
-          <w:rFonts w:ascii="Times New Roman" w:eastAsia="Times New Roman" w:hAnsi="Times New Roman" w:cs="Times New Roman"/>
-          <w:sz w:val="24"/>
-          <w:szCs w:val="24"/>
-          <w:lang w:eastAsia="es-ES"/>
-        </w:rPr>
-        <w:t>CL: Cambio de la distribución del lugar</w:t>
-      </w:r>
-      <w:r>
-        <w:rPr>
-          <w:rFonts w:ascii="Times New Roman" w:eastAsia="Times New Roman" w:hAnsi="Times New Roman" w:cs="Times New Roman"/>
-          <w:sz w:val="24"/>
-          <w:szCs w:val="24"/>
-          <w:lang w:eastAsia="es-ES"/>
-        </w:rPr>
-        <w:t xml:space="preserve"> (Para administrador)</w:t>
-      </w:r>
-    </w:p>
-    <w:p>
-      <w:pPr>
-        <w:shd w:val="clear" w:color="auto" w:fill="FFFFFF"/>
-        <w:spacing w:after="0" w:line="285" w:lineRule="atLeast"/>
-        <w:ind w:firstLine="708"/>
-        <w:rPr>
-          <w:rFonts w:ascii="Times New Roman" w:eastAsia="Times New Roman" w:hAnsi="Times New Roman" w:cs="Times New Roman"/>
-          <w:sz w:val="24"/>
-          <w:szCs w:val="24"/>
-          <w:lang w:eastAsia="es-ES"/>
-        </w:rPr>
-      </w:pPr>
-      <w:r>
-        <w:rPr>
-          <w:rFonts w:ascii="Times New Roman" w:eastAsia="Times New Roman" w:hAnsi="Times New Roman" w:cs="Times New Roman"/>
-          <w:sz w:val="24"/>
-          <w:szCs w:val="24"/>
-          <w:lang w:eastAsia="es-ES"/>
-        </w:rPr>
-        <w:t>{“tipo”:”</w:t>
-      </w:r>
-      <w:r>
-        <w:rPr>
-          <w:rFonts w:ascii="Times New Roman" w:eastAsia="Times New Roman" w:hAnsi="Times New Roman" w:cs="Times New Roman"/>
-          <w:sz w:val="24"/>
-          <w:szCs w:val="24"/>
-          <w:lang w:eastAsia="es-ES"/>
-        </w:rPr>
-        <w:t>CL</w:t>
-      </w:r>
-      <w:r>
-        <w:rPr>
-          <w:rFonts w:ascii="Times New Roman" w:eastAsia="Times New Roman" w:hAnsi="Times New Roman" w:cs="Times New Roman"/>
-          <w:sz w:val="24"/>
-          <w:szCs w:val="24"/>
-          <w:lang w:eastAsia="es-ES"/>
-        </w:rPr>
-        <w:t>”,</w:t>
-      </w:r>
-    </w:p>
-    <w:p>
-      <w:pPr>
-        <w:shd w:val="clear" w:color="auto" w:fill="FFFFFF"/>
-        <w:spacing w:after="0" w:line="285" w:lineRule="atLeast"/>
-        <w:ind w:firstLine="708"/>
-        <w:rPr>
-          <w:rFonts w:ascii="Times New Roman" w:eastAsia="Times New Roman" w:hAnsi="Times New Roman" w:cs="Times New Roman"/>
-          <w:sz w:val="24"/>
-          <w:szCs w:val="24"/>
-          <w:lang w:eastAsia="es-ES"/>
-        </w:rPr>
-      </w:pPr>
-      <w:r>
-        <w:rPr>
-          <w:rFonts w:ascii="Times New Roman" w:eastAsia="Times New Roman" w:hAnsi="Times New Roman" w:cs="Times New Roman"/>
-          <w:sz w:val="24"/>
-          <w:szCs w:val="24"/>
-          <w:lang w:eastAsia="es-ES"/>
-        </w:rPr>
-        <w:t xml:space="preserve">“ref”:” </w:t>
-      </w:r>
-      <w:r>
-        <w:rPr>
-          <w:rFonts w:ascii="Times New Roman" w:eastAsia="Times New Roman" w:hAnsi="Times New Roman" w:cs="Times New Roman"/>
-          <w:sz w:val="24"/>
-          <w:szCs w:val="24"/>
-          <w:lang w:eastAsia="es-ES"/>
-        </w:rPr>
-        <w:t>IdLugar</w:t>
-      </w:r>
-      <w:r>
-        <w:rPr>
-          <w:rFonts w:ascii="Times New Roman" w:eastAsia="Times New Roman" w:hAnsi="Times New Roman" w:cs="Times New Roman"/>
-          <w:sz w:val="24"/>
-          <w:szCs w:val="24"/>
-          <w:lang w:eastAsia="es-ES"/>
-        </w:rPr>
-        <w:t>”</w:t>
-      </w:r>
-      <w:r>
-        <w:rPr>
-          <w:rFonts w:ascii="Times New Roman" w:eastAsia="Times New Roman" w:hAnsi="Times New Roman" w:cs="Times New Roman"/>
-          <w:sz w:val="24"/>
-          <w:szCs w:val="24"/>
-          <w:lang w:eastAsia="es-ES"/>
-        </w:rPr>
-        <w:t>,</w:t>
-      </w:r>
-    </w:p>
-    <w:p>
-      <w:pPr>
-        <w:shd w:val="clear" w:color="auto" w:fill="FFFFFF"/>
-        <w:spacing w:after="0" w:line="285" w:lineRule="atLeast"/>
-        <w:ind w:firstLine="708"/>
-        <w:rPr>
-          <w:rFonts w:ascii="Times New Roman" w:eastAsia="Times New Roman" w:hAnsi="Times New Roman" w:cs="Times New Roman"/>
-          <w:sz w:val="24"/>
-          <w:szCs w:val="24"/>
-          <w:lang w:eastAsia="es-ES"/>
-        </w:rPr>
-      </w:pPr>
-      <w:r>
-        <w:rPr>
-          <w:rFonts w:ascii="Times New Roman" w:eastAsia="Times New Roman" w:hAnsi="Times New Roman" w:cs="Times New Roman"/>
-          <w:sz w:val="24"/>
-          <w:szCs w:val="24"/>
-          <w:lang w:eastAsia="es-ES"/>
-        </w:rPr>
-        <w:t xml:space="preserve">“ref2”: </w:t>
-      </w:r>
-      <w:r>
-        <w:rPr>
-          <w:rFonts w:ascii="Times New Roman" w:eastAsia="Times New Roman" w:hAnsi="Times New Roman" w:cs="Times New Roman"/>
-          <w:sz w:val="24"/>
-          <w:szCs w:val="24"/>
-          <w:lang w:eastAsia="es-ES"/>
-        </w:rPr>
-        <w:t>idusuario</w:t>
-      </w:r>
       <w:bookmarkStart w:id="1" w:name="_GoBack"/>
       <w:bookmarkEnd w:id="1"/>
+    </w:p>
+    <w:p>
+      <w:pPr>
+        <w:shd w:val="clear" w:color="auto" w:fill="FFFFFF"/>
+        <w:spacing w:after="0" w:line="285" w:lineRule="atLeast"/>
+        <w:rPr>
+          <w:rFonts w:ascii="Times New Roman" w:eastAsia="Times New Roman" w:hAnsi="Times New Roman" w:cs="Times New Roman"/>
+          <w:sz w:val="24"/>
+          <w:szCs w:val="24"/>
+          <w:lang w:eastAsia="es-ES"/>
+        </w:rPr>
+      </w:pPr>
+      <w:r>
+        <w:rPr>
+          <w:rFonts w:ascii="Times New Roman" w:eastAsia="Times New Roman" w:hAnsi="Times New Roman" w:cs="Times New Roman"/>
+          <w:sz w:val="24"/>
+          <w:szCs w:val="24"/>
+          <w:lang w:eastAsia="es-ES"/>
+        </w:rPr>
+        <w:t>CL: Cambio de la distribución del lugar</w:t>
+      </w:r>
+      <w:r>
+        <w:rPr>
+          <w:rFonts w:ascii="Times New Roman" w:eastAsia="Times New Roman" w:hAnsi="Times New Roman" w:cs="Times New Roman"/>
+          <w:sz w:val="24"/>
+          <w:szCs w:val="24"/>
+          <w:lang w:eastAsia="es-ES"/>
+        </w:rPr>
+        <w:t xml:space="preserve"> (Para administrador)</w:t>
+      </w:r>
+    </w:p>
+    <w:p>
+      <w:pPr>
+        <w:shd w:val="clear" w:color="auto" w:fill="FFFFFF"/>
+        <w:spacing w:after="0" w:line="285" w:lineRule="atLeast"/>
+        <w:ind w:firstLine="708"/>
+        <w:rPr>
+          <w:rFonts w:ascii="Times New Roman" w:eastAsia="Times New Roman" w:hAnsi="Times New Roman" w:cs="Times New Roman"/>
+          <w:sz w:val="24"/>
+          <w:szCs w:val="24"/>
+          <w:lang w:eastAsia="es-ES"/>
+        </w:rPr>
+      </w:pPr>
+      <w:r>
+        <w:rPr>
+          <w:rFonts w:ascii="Times New Roman" w:eastAsia="Times New Roman" w:hAnsi="Times New Roman" w:cs="Times New Roman"/>
+          <w:sz w:val="24"/>
+          <w:szCs w:val="24"/>
+          <w:lang w:eastAsia="es-ES"/>
+        </w:rPr>
+        <w:t>{“</w:t>
+      </w:r>
+      <w:proofErr w:type="spellStart"/>
+      <w:r>
+        <w:rPr>
+          <w:rFonts w:ascii="Times New Roman" w:eastAsia="Times New Roman" w:hAnsi="Times New Roman" w:cs="Times New Roman"/>
+          <w:sz w:val="24"/>
+          <w:szCs w:val="24"/>
+          <w:lang w:eastAsia="es-ES"/>
+        </w:rPr>
+        <w:t>tipo”:”</w:t>
+      </w:r>
+      <w:r>
+        <w:rPr>
+          <w:rFonts w:ascii="Times New Roman" w:eastAsia="Times New Roman" w:hAnsi="Times New Roman" w:cs="Times New Roman"/>
+          <w:sz w:val="24"/>
+          <w:szCs w:val="24"/>
+          <w:lang w:eastAsia="es-ES"/>
+        </w:rPr>
+        <w:t>CL</w:t>
+      </w:r>
+      <w:proofErr w:type="spellEnd"/>
+      <w:r>
+        <w:rPr>
+          <w:rFonts w:ascii="Times New Roman" w:eastAsia="Times New Roman" w:hAnsi="Times New Roman" w:cs="Times New Roman"/>
+          <w:sz w:val="24"/>
+          <w:szCs w:val="24"/>
+          <w:lang w:eastAsia="es-ES"/>
+        </w:rPr>
+        <w:t>”,</w:t>
+      </w:r>
+    </w:p>
+    <w:p>
+      <w:pPr>
+        <w:shd w:val="clear" w:color="auto" w:fill="FFFFFF"/>
+        <w:spacing w:after="0" w:line="285" w:lineRule="atLeast"/>
+        <w:ind w:firstLine="708"/>
+        <w:rPr>
+          <w:rFonts w:ascii="Times New Roman" w:eastAsia="Times New Roman" w:hAnsi="Times New Roman" w:cs="Times New Roman"/>
+          <w:sz w:val="24"/>
+          <w:szCs w:val="24"/>
+          <w:lang w:eastAsia="es-ES"/>
+        </w:rPr>
+      </w:pPr>
+      <w:r>
+        <w:rPr>
+          <w:rFonts w:ascii="Times New Roman" w:eastAsia="Times New Roman" w:hAnsi="Times New Roman" w:cs="Times New Roman"/>
+          <w:sz w:val="24"/>
+          <w:szCs w:val="24"/>
+          <w:lang w:eastAsia="es-ES"/>
+        </w:rPr>
+        <w:t>“</w:t>
+      </w:r>
+      <w:proofErr w:type="spellStart"/>
+      <w:r>
+        <w:rPr>
+          <w:rFonts w:ascii="Times New Roman" w:eastAsia="Times New Roman" w:hAnsi="Times New Roman" w:cs="Times New Roman"/>
+          <w:sz w:val="24"/>
+          <w:szCs w:val="24"/>
+          <w:lang w:eastAsia="es-ES"/>
+        </w:rPr>
+        <w:t>ref</w:t>
+      </w:r>
+      <w:proofErr w:type="spellEnd"/>
+      <w:r>
+        <w:rPr>
+          <w:rFonts w:ascii="Times New Roman" w:eastAsia="Times New Roman" w:hAnsi="Times New Roman" w:cs="Times New Roman"/>
+          <w:sz w:val="24"/>
+          <w:szCs w:val="24"/>
+          <w:lang w:eastAsia="es-ES"/>
+        </w:rPr>
+        <w:t xml:space="preserve">”:” </w:t>
+      </w:r>
+      <w:proofErr w:type="spellStart"/>
+      <w:r>
+        <w:rPr>
+          <w:rFonts w:ascii="Times New Roman" w:eastAsia="Times New Roman" w:hAnsi="Times New Roman" w:cs="Times New Roman"/>
+          <w:sz w:val="24"/>
+          <w:szCs w:val="24"/>
+          <w:lang w:eastAsia="es-ES"/>
+        </w:rPr>
+        <w:t>IdLugar</w:t>
+      </w:r>
+      <w:proofErr w:type="spellEnd"/>
+      <w:r>
+        <w:rPr>
+          <w:rFonts w:ascii="Times New Roman" w:eastAsia="Times New Roman" w:hAnsi="Times New Roman" w:cs="Times New Roman"/>
+          <w:sz w:val="24"/>
+          <w:szCs w:val="24"/>
+          <w:lang w:eastAsia="es-ES"/>
+        </w:rPr>
+        <w:t>”</w:t>
+      </w:r>
+      <w:r>
+        <w:rPr>
+          <w:rFonts w:ascii="Times New Roman" w:eastAsia="Times New Roman" w:hAnsi="Times New Roman" w:cs="Times New Roman"/>
+          <w:sz w:val="24"/>
+          <w:szCs w:val="24"/>
+          <w:lang w:eastAsia="es-ES"/>
+        </w:rPr>
+        <w:t>,</w:t>
+      </w:r>
+    </w:p>
+    <w:p>
+      <w:pPr>
+        <w:shd w:val="clear" w:color="auto" w:fill="FFFFFF"/>
+        <w:spacing w:after="0" w:line="285" w:lineRule="atLeast"/>
+        <w:ind w:firstLine="708"/>
+        <w:rPr>
+          <w:rFonts w:ascii="Times New Roman" w:eastAsia="Times New Roman" w:hAnsi="Times New Roman" w:cs="Times New Roman"/>
+          <w:sz w:val="24"/>
+          <w:szCs w:val="24"/>
+          <w:lang w:eastAsia="es-ES"/>
+        </w:rPr>
+      </w:pPr>
+      <w:r>
+        <w:rPr>
+          <w:rFonts w:ascii="Times New Roman" w:eastAsia="Times New Roman" w:hAnsi="Times New Roman" w:cs="Times New Roman"/>
+          <w:sz w:val="24"/>
+          <w:szCs w:val="24"/>
+          <w:lang w:eastAsia="es-ES"/>
+        </w:rPr>
+        <w:t xml:space="preserve">“ref2”: </w:t>
+      </w:r>
+      <w:proofErr w:type="spellStart"/>
+      <w:r>
+        <w:rPr>
+          <w:rFonts w:ascii="Times New Roman" w:eastAsia="Times New Roman" w:hAnsi="Times New Roman" w:cs="Times New Roman"/>
+          <w:sz w:val="24"/>
+          <w:szCs w:val="24"/>
+          <w:lang w:eastAsia="es-ES"/>
+        </w:rPr>
+        <w:t>idusuario</w:t>
+      </w:r>
+      <w:proofErr w:type="spellEnd"/>
       <w:r>
         <w:rPr>
           <w:rFonts w:ascii="Times New Roman" w:eastAsia="Times New Roman" w:hAnsi="Times New Roman" w:cs="Times New Roman"/>
@@ -1224,7 +1432,17 @@
           <w:szCs w:val="24"/>
           <w:lang w:eastAsia="es-ES"/>
         </w:rPr>
-        <w:t>{“tipo”:”</w:t>
+        <w:t>{“</w:t>
+      </w:r>
+      <w:proofErr w:type="spellStart"/>
+      <w:r>
+        <w:rPr>
+          <w:rFonts w:ascii="Times New Roman" w:eastAsia="Times New Roman" w:hAnsi="Times New Roman" w:cs="Times New Roman"/>
+          <w:sz w:val="24"/>
+          <w:szCs w:val="24"/>
+          <w:lang w:eastAsia="es-ES"/>
+        </w:rPr>
+        <w:t>tipo”:”</w:t>
       </w:r>
       <w:r>
         <w:rPr>
@@ -1235,6 +1453,7 @@
         </w:rPr>
         <w:t>NE</w:t>
       </w:r>
+      <w:proofErr w:type="spellEnd"/>
       <w:r>
         <w:rPr>
           <w:rFonts w:ascii="Times New Roman" w:eastAsia="Times New Roman" w:hAnsi="Times New Roman" w:cs="Times New Roman"/>
@@ -1264,8 +1483,29 @@
           <w:szCs w:val="24"/>
           <w:lang w:eastAsia="es-ES"/>
         </w:rPr>
-        <w:t xml:space="preserve">“ref”:” </w:t>
-      </w:r>
+        <w:t>“</w:t>
+      </w:r>
+      <w:proofErr w:type="spellStart"/>
+      <w:r>
+        <w:rPr>
+          <w:rFonts w:ascii="Times New Roman" w:eastAsia="Times New Roman" w:hAnsi="Times New Roman" w:cs="Times New Roman"/>
+          <w:sz w:val="24"/>
+          <w:szCs w:val="24"/>
+          <w:lang w:eastAsia="es-ES"/>
+        </w:rPr>
+        <w:t>ref</w:t>
+      </w:r>
+      <w:proofErr w:type="spellEnd"/>
+      <w:r>
+        <w:rPr>
+          <w:rFonts w:ascii="Times New Roman" w:eastAsia="Times New Roman" w:hAnsi="Times New Roman" w:cs="Times New Roman"/>
+          <w:sz w:val="24"/>
+          <w:szCs w:val="24"/>
+          <w:lang w:eastAsia="es-ES"/>
+        </w:rPr>
+        <w:t xml:space="preserve">”:” </w:t>
+      </w:r>
+      <w:proofErr w:type="spellStart"/>
       <w:r>
         <w:rPr>
           <w:rFonts w:ascii="Times New Roman" w:eastAsia="Times New Roman" w:hAnsi="Times New Roman" w:cs="Times New Roman"/>
@@ -1275,6 +1515,7 @@
         </w:rPr>
         <w:t>Idtransporte</w:t>
       </w:r>
+      <w:proofErr w:type="spellEnd"/>
       <w:r>
         <w:rPr>
           <w:rFonts w:ascii="Times New Roman" w:eastAsia="Times New Roman" w:hAnsi="Times New Roman" w:cs="Times New Roman"/>
@@ -1340,7 +1581,17 @@
           <w:szCs w:val="24"/>
           <w:lang w:eastAsia="es-ES"/>
         </w:rPr>
-        <w:t>”:”</w:t>
+        <w:t>”</w:t>
+      </w:r>
+      <w:proofErr w:type="gramStart"/>
+      <w:r>
+        <w:rPr>
+          <w:rFonts w:ascii="Times New Roman" w:eastAsia="Times New Roman" w:hAnsi="Times New Roman" w:cs="Times New Roman"/>
+          <w:sz w:val="24"/>
+          <w:szCs w:val="24"/>
+          <w:lang w:eastAsia="es-ES"/>
+        </w:rPr>
+        <w:t>:”</w:t>
       </w:r>
       <w:r>
         <w:rPr>
@@ -1351,6 +1602,7 @@
         </w:rPr>
         <w:t>Idusuario</w:t>
       </w:r>
+      <w:proofErr w:type="gramEnd"/>
       <w:r>
         <w:rPr>
           <w:rFonts w:ascii="Times New Roman" w:eastAsia="Times New Roman" w:hAnsi="Times New Roman" w:cs="Times New Roman"/>
@@ -1440,7 +1692,27 @@
           <w:szCs w:val="24"/>
           <w:lang w:eastAsia="es-ES"/>
         </w:rPr>
-        <w:t>{“tipo”:”NP”,</w:t>
+        <w:t>{“</w:t>
+      </w:r>
+      <w:proofErr w:type="spellStart"/>
+      <w:r>
+        <w:rPr>
+          <w:rFonts w:ascii="Times New Roman" w:eastAsia="Times New Roman" w:hAnsi="Times New Roman" w:cs="Times New Roman"/>
+          <w:sz w:val="24"/>
+          <w:szCs w:val="24"/>
+          <w:lang w:eastAsia="es-ES"/>
+        </w:rPr>
+        <w:t>tipo”:”NP</w:t>
+      </w:r>
+      <w:proofErr w:type="spellEnd"/>
+      <w:r>
+        <w:rPr>
+          <w:rFonts w:ascii="Times New Roman" w:eastAsia="Times New Roman" w:hAnsi="Times New Roman" w:cs="Times New Roman"/>
+          <w:sz w:val="24"/>
+          <w:szCs w:val="24"/>
+          <w:lang w:eastAsia="es-ES"/>
+        </w:rPr>
+        <w:t>”,</w:t>
       </w:r>
     </w:p>
     <w:p>
@@ -1471,7 +1743,49 @@
           <w:lang w:eastAsia="es-ES"/>
         </w:rPr>
         <w:tab/>
-        <w:t>“ref”:IDUsuario”}</w:t>
+        <w:t>“</w:t>
+      </w:r>
+      <w:proofErr w:type="spellStart"/>
+      <w:r>
+        <w:rPr>
+          <w:rFonts w:ascii="Times New Roman" w:eastAsia="Times New Roman" w:hAnsi="Times New Roman" w:cs="Times New Roman"/>
+          <w:sz w:val="24"/>
+          <w:szCs w:val="24"/>
+          <w:lang w:eastAsia="es-ES"/>
+        </w:rPr>
+        <w:t>ref</w:t>
+      </w:r>
+      <w:proofErr w:type="spellEnd"/>
+      <w:proofErr w:type="gramStart"/>
+      <w:r>
+        <w:rPr>
+          <w:rFonts w:ascii="Times New Roman" w:eastAsia="Times New Roman" w:hAnsi="Times New Roman" w:cs="Times New Roman"/>
+          <w:sz w:val="24"/>
+          <w:szCs w:val="24"/>
+          <w:lang w:eastAsia="es-ES"/>
+        </w:rPr>
+        <w:t>”:</w:t>
+      </w:r>
+      <w:proofErr w:type="spellStart"/>
+      <w:r>
+        <w:rPr>
+          <w:rFonts w:ascii="Times New Roman" w:eastAsia="Times New Roman" w:hAnsi="Times New Roman" w:cs="Times New Roman"/>
+          <w:sz w:val="24"/>
+          <w:szCs w:val="24"/>
+          <w:lang w:eastAsia="es-ES"/>
+        </w:rPr>
+        <w:t>IDUsuario</w:t>
+      </w:r>
+      <w:proofErr w:type="spellEnd"/>
+      <w:proofErr w:type="gramEnd"/>
+      <w:r>
+        <w:rPr>
+          <w:rFonts w:ascii="Times New Roman" w:eastAsia="Times New Roman" w:hAnsi="Times New Roman" w:cs="Times New Roman"/>
+          <w:sz w:val="24"/>
+          <w:szCs w:val="24"/>
+          <w:lang w:eastAsia="es-ES"/>
+        </w:rPr>
+        <w:t>”}</w:t>
       </w:r>
     </w:p>
     <w:p>
@@ -1526,7 +1840,27 @@
           <w:szCs w:val="24"/>
           <w:lang w:eastAsia="es-ES"/>
         </w:rPr>
-        <w:t>{“tipo”:”</w:t>
+        <w:t>{“</w:t>
+      </w:r>
+      <w:proofErr w:type="spellStart"/>
+      <w:r>
+        <w:rPr>
+          <w:rFonts w:ascii="Times New Roman" w:eastAsia="Times New Roman" w:hAnsi="Times New Roman" w:cs="Times New Roman"/>
+          <w:sz w:val="24"/>
+          <w:szCs w:val="24"/>
+          <w:lang w:eastAsia="es-ES"/>
+        </w:rPr>
+        <w:t>tipo”</w:t>
+      </w:r>
+      <w:proofErr w:type="gramStart"/>
+      <w:r>
+        <w:rPr>
+          <w:rFonts w:ascii="Times New Roman" w:eastAsia="Times New Roman" w:hAnsi="Times New Roman" w:cs="Times New Roman"/>
+          <w:sz w:val="24"/>
+          <w:szCs w:val="24"/>
+          <w:lang w:eastAsia="es-ES"/>
+        </w:rPr>
+        <w:t>:”</w:t>
       </w:r>
       <w:r>
         <w:rPr>
@@ -1537,6 +1871,8 @@
         </w:rPr>
         <w:t>NTE</w:t>
       </w:r>
+      <w:proofErr w:type="spellEnd"/>
+      <w:proofErr w:type="gramEnd"/>
       <w:r>
         <w:rPr>
           <w:rFonts w:ascii="Times New Roman" w:eastAsia="Times New Roman" w:hAnsi="Times New Roman" w:cs="Times New Roman"/>
@@ -1575,7 +1911,38 @@
           <w:lang w:eastAsia="es-ES"/>
         </w:rPr>
         <w:tab/>
-        <w:t>“ref”:ID</w:t>
+        <w:t>“</w:t>
+      </w:r>
+      <w:proofErr w:type="spellStart"/>
+      <w:r>
+        <w:rPr>
+          <w:rFonts w:ascii="Times New Roman" w:eastAsia="Times New Roman" w:hAnsi="Times New Roman" w:cs="Times New Roman"/>
+          <w:sz w:val="24"/>
+          <w:szCs w:val="24"/>
+          <w:lang w:eastAsia="es-ES"/>
+        </w:rPr>
+        <w:t>ref</w:t>
+      </w:r>
+      <w:proofErr w:type="spellEnd"/>
+      <w:proofErr w:type="gramStart"/>
+      <w:r>
+        <w:rPr>
+          <w:rFonts w:ascii="Times New Roman" w:eastAsia="Times New Roman" w:hAnsi="Times New Roman" w:cs="Times New Roman"/>
+          <w:sz w:val="24"/>
+          <w:szCs w:val="24"/>
+          <w:lang w:eastAsia="es-ES"/>
+        </w:rPr>
+        <w:t>”:</w:t>
+      </w:r>
+      <w:proofErr w:type="spellStart"/>
+      <w:r>
+        <w:rPr>
+          <w:rFonts w:ascii="Times New Roman" w:eastAsia="Times New Roman" w:hAnsi="Times New Roman" w:cs="Times New Roman"/>
+          <w:sz w:val="24"/>
+          <w:szCs w:val="24"/>
+          <w:lang w:eastAsia="es-ES"/>
+        </w:rPr>
+        <w:t>ID</w:t>
       </w:r>
       <w:r>
         <w:rPr>
@@ -1586,6 +1953,8 @@
         </w:rPr>
         <w:t>TrabajaEn</w:t>
       </w:r>
+      <w:proofErr w:type="spellEnd"/>
+      <w:proofErr w:type="gramEnd"/>
       <w:r>
         <w:rPr>
           <w:rFonts w:ascii="Times New Roman" w:eastAsia="Times New Roman" w:hAnsi="Times New Roman" w:cs="Times New Roman"/>
@@ -1624,7 +1993,27 @@
           <w:szCs w:val="24"/>
           <w:lang w:eastAsia="es-ES"/>
         </w:rPr>
-        <w:t>“ref2”:AdministradorCreador”</w:t>
+        <w:t>“ref2</w:t>
+      </w:r>
+      <w:proofErr w:type="gramStart"/>
+      <w:r>
+        <w:rPr>
+          <w:rFonts w:ascii="Times New Roman" w:eastAsia="Times New Roman" w:hAnsi="Times New Roman" w:cs="Times New Roman"/>
+          <w:sz w:val="24"/>
+          <w:szCs w:val="24"/>
+          <w:lang w:eastAsia="es-ES"/>
+        </w:rPr>
+        <w:t>”:AdministradorCreador</w:t>
+      </w:r>
+      <w:proofErr w:type="gramEnd"/>
+      <w:r>
+        <w:rPr>
+          <w:rFonts w:ascii="Times New Roman" w:eastAsia="Times New Roman" w:hAnsi="Times New Roman" w:cs="Times New Roman"/>
+          <w:sz w:val="24"/>
+          <w:szCs w:val="24"/>
+          <w:lang w:eastAsia="es-ES"/>
+        </w:rPr>
+        <w:t>”</w:t>
       </w:r>
       <w:r>
         <w:rPr>
@@ -1690,6 +2079,7 @@
           <w:szCs w:val="24"/>
           <w:lang w:eastAsia="es-ES"/>
         </w:rPr>
+        <w:lastRenderedPageBreak/>
         <w:t>AID: Anulación de algún registro de daños creado por el (Para Operario)</w:t>
       </w:r>
     </w:p>
@@ -1712,7 +2102,38 @@
           <w:szCs w:val="24"/>
           <w:lang w:eastAsia="es-ES"/>
         </w:rPr>
-        <w:t>{“tipo”:”AID”,</w:t>
+        <w:t>{“</w:t>
+      </w:r>
+      <w:proofErr w:type="spellStart"/>
+      <w:r>
+        <w:rPr>
+          <w:rFonts w:ascii="Times New Roman" w:eastAsia="Times New Roman" w:hAnsi="Times New Roman" w:cs="Times New Roman"/>
+          <w:sz w:val="24"/>
+          <w:szCs w:val="24"/>
+          <w:lang w:eastAsia="es-ES"/>
+        </w:rPr>
+        <w:t>tipo”</w:t>
+      </w:r>
+      <w:proofErr w:type="gramStart"/>
+      <w:r>
+        <w:rPr>
+          <w:rFonts w:ascii="Times New Roman" w:eastAsia="Times New Roman" w:hAnsi="Times New Roman" w:cs="Times New Roman"/>
+          <w:sz w:val="24"/>
+          <w:szCs w:val="24"/>
+          <w:lang w:eastAsia="es-ES"/>
+        </w:rPr>
+        <w:t>:”AID</w:t>
+      </w:r>
+      <w:proofErr w:type="spellEnd"/>
+      <w:proofErr w:type="gramEnd"/>
+      <w:r>
+        <w:rPr>
+          <w:rFonts w:ascii="Times New Roman" w:eastAsia="Times New Roman" w:hAnsi="Times New Roman" w:cs="Times New Roman"/>
+          <w:sz w:val="24"/>
+          <w:szCs w:val="24"/>
+          <w:lang w:eastAsia="es-ES"/>
+        </w:rPr>
+        <w:t>”,</w:t>
       </w:r>
     </w:p>
     <w:p>
@@ -1743,7 +2164,49 @@
           <w:lang w:eastAsia="es-ES"/>
         </w:rPr>
         <w:tab/>
-        <w:t>“ref”:IDVehiculo”,</w:t>
+        <w:t>“</w:t>
+      </w:r>
+      <w:proofErr w:type="spellStart"/>
+      <w:r>
+        <w:rPr>
+          <w:rFonts w:ascii="Times New Roman" w:eastAsia="Times New Roman" w:hAnsi="Times New Roman" w:cs="Times New Roman"/>
+          <w:sz w:val="24"/>
+          <w:szCs w:val="24"/>
+          <w:lang w:eastAsia="es-ES"/>
+        </w:rPr>
+        <w:t>ref</w:t>
+      </w:r>
+      <w:proofErr w:type="spellEnd"/>
+      <w:proofErr w:type="gramStart"/>
+      <w:r>
+        <w:rPr>
+          <w:rFonts w:ascii="Times New Roman" w:eastAsia="Times New Roman" w:hAnsi="Times New Roman" w:cs="Times New Roman"/>
+          <w:sz w:val="24"/>
+          <w:szCs w:val="24"/>
+          <w:lang w:eastAsia="es-ES"/>
+        </w:rPr>
+        <w:t>”:</w:t>
+      </w:r>
+      <w:proofErr w:type="spellStart"/>
+      <w:r>
+        <w:rPr>
+          <w:rFonts w:ascii="Times New Roman" w:eastAsia="Times New Roman" w:hAnsi="Times New Roman" w:cs="Times New Roman"/>
+          <w:sz w:val="24"/>
+          <w:szCs w:val="24"/>
+          <w:lang w:eastAsia="es-ES"/>
+        </w:rPr>
+        <w:t>IDVehiculo</w:t>
+      </w:r>
+      <w:proofErr w:type="spellEnd"/>
+      <w:proofErr w:type="gramEnd"/>
+      <w:r>
+        <w:rPr>
+          <w:rFonts w:ascii="Times New Roman" w:eastAsia="Times New Roman" w:hAnsi="Times New Roman" w:cs="Times New Roman"/>
+          <w:sz w:val="24"/>
+          <w:szCs w:val="24"/>
+          <w:lang w:eastAsia="es-ES"/>
+        </w:rPr>
+        <w:t>”,</w:t>
       </w:r>
     </w:p>
     <w:p>
@@ -1765,7 +2228,27 @@
           <w:szCs w:val="24"/>
           <w:lang w:eastAsia="es-ES"/>
         </w:rPr>
-        <w:t>“ref2”:IDInforme”,</w:t>
+        <w:t>“ref2</w:t>
+      </w:r>
+      <w:proofErr w:type="gramStart"/>
+      <w:r>
+        <w:rPr>
+          <w:rFonts w:ascii="Times New Roman" w:eastAsia="Times New Roman" w:hAnsi="Times New Roman" w:cs="Times New Roman"/>
+          <w:sz w:val="24"/>
+          <w:szCs w:val="24"/>
+          <w:lang w:eastAsia="es-ES"/>
+        </w:rPr>
+        <w:t>”:IDInforme</w:t>
+      </w:r>
+      <w:proofErr w:type="gramEnd"/>
+      <w:r>
+        <w:rPr>
+          <w:rFonts w:ascii="Times New Roman" w:eastAsia="Times New Roman" w:hAnsi="Times New Roman" w:cs="Times New Roman"/>
+          <w:sz w:val="24"/>
+          <w:szCs w:val="24"/>
+          <w:lang w:eastAsia="es-ES"/>
+        </w:rPr>
+        <w:t>”,</w:t>
       </w:r>
     </w:p>
     <w:p>
@@ -1787,7 +2270,27 @@
           <w:szCs w:val="24"/>
           <w:lang w:eastAsia="es-ES"/>
         </w:rPr>
-        <w:t xml:space="preserve">“ref3”:IDregistro”,} </w:t>
+        <w:t>“ref3</w:t>
+      </w:r>
+      <w:proofErr w:type="gramStart"/>
+      <w:r>
+        <w:rPr>
+          <w:rFonts w:ascii="Times New Roman" w:eastAsia="Times New Roman" w:hAnsi="Times New Roman" w:cs="Times New Roman"/>
+          <w:sz w:val="24"/>
+          <w:szCs w:val="24"/>
+          <w:lang w:eastAsia="es-ES"/>
+        </w:rPr>
+        <w:t>”:IDregistro</w:t>
+      </w:r>
+      <w:proofErr w:type="gramEnd"/>
+      <w:r>
+        <w:rPr>
+          <w:rFonts w:ascii="Times New Roman" w:eastAsia="Times New Roman" w:hAnsi="Times New Roman" w:cs="Times New Roman"/>
+          <w:sz w:val="24"/>
+          <w:szCs w:val="24"/>
+          <w:lang w:eastAsia="es-ES"/>
+        </w:rPr>
+        <w:t xml:space="preserve">”,} </w:t>
       </w:r>
     </w:p>
     <w:p>
@@ -1888,7 +2391,38 @@
           <w:szCs w:val="24"/>
           <w:lang w:eastAsia="es-ES"/>
         </w:rPr>
-        <w:t>{“tipo”:”valor”,</w:t>
+        <w:t>{“</w:t>
+      </w:r>
+      <w:proofErr w:type="spellStart"/>
+      <w:r>
+        <w:rPr>
+          <w:rFonts w:ascii="Times New Roman" w:eastAsia="Times New Roman" w:hAnsi="Times New Roman" w:cs="Times New Roman"/>
+          <w:sz w:val="24"/>
+          <w:szCs w:val="24"/>
+          <w:lang w:eastAsia="es-ES"/>
+        </w:rPr>
+        <w:t>tipo”</w:t>
+      </w:r>
+      <w:proofErr w:type="gramStart"/>
+      <w:r>
+        <w:rPr>
+          <w:rFonts w:ascii="Times New Roman" w:eastAsia="Times New Roman" w:hAnsi="Times New Roman" w:cs="Times New Roman"/>
+          <w:sz w:val="24"/>
+          <w:szCs w:val="24"/>
+          <w:lang w:eastAsia="es-ES"/>
+        </w:rPr>
+        <w:t>:”valor</w:t>
+      </w:r>
+      <w:proofErr w:type="spellEnd"/>
+      <w:proofErr w:type="gramEnd"/>
+      <w:r>
+        <w:rPr>
+          <w:rFonts w:ascii="Times New Roman" w:eastAsia="Times New Roman" w:hAnsi="Times New Roman" w:cs="Times New Roman"/>
+          <w:sz w:val="24"/>
+          <w:szCs w:val="24"/>
+          <w:lang w:eastAsia="es-ES"/>
+        </w:rPr>
+        <w:t>”,</w:t>
       </w:r>
     </w:p>
     <w:p>
@@ -1919,7 +2453,49 @@
           <w:lang w:eastAsia="es-ES"/>
         </w:rPr>
         <w:tab/>
-        <w:t>“ref”:IDUsuario”,</w:t>
+        <w:t>“</w:t>
+      </w:r>
+      <w:proofErr w:type="spellStart"/>
+      <w:r>
+        <w:rPr>
+          <w:rFonts w:ascii="Times New Roman" w:eastAsia="Times New Roman" w:hAnsi="Times New Roman" w:cs="Times New Roman"/>
+          <w:sz w:val="24"/>
+          <w:szCs w:val="24"/>
+          <w:lang w:eastAsia="es-ES"/>
+        </w:rPr>
+        <w:t>ref</w:t>
+      </w:r>
+      <w:proofErr w:type="spellEnd"/>
+      <w:proofErr w:type="gramStart"/>
+      <w:r>
+        <w:rPr>
+          <w:rFonts w:ascii="Times New Roman" w:eastAsia="Times New Roman" w:hAnsi="Times New Roman" w:cs="Times New Roman"/>
+          <w:sz w:val="24"/>
+          <w:szCs w:val="24"/>
+          <w:lang w:eastAsia="es-ES"/>
+        </w:rPr>
+        <w:t>”:</w:t>
+      </w:r>
+      <w:proofErr w:type="spellStart"/>
+      <w:r>
+        <w:rPr>
+          <w:rFonts w:ascii="Times New Roman" w:eastAsia="Times New Roman" w:hAnsi="Times New Roman" w:cs="Times New Roman"/>
+          <w:sz w:val="24"/>
+          <w:szCs w:val="24"/>
+          <w:lang w:eastAsia="es-ES"/>
+        </w:rPr>
+        <w:t>IDUsuario</w:t>
+      </w:r>
+      <w:proofErr w:type="spellEnd"/>
+      <w:proofErr w:type="gramEnd"/>
+      <w:r>
+        <w:rPr>
+          <w:rFonts w:ascii="Times New Roman" w:eastAsia="Times New Roman" w:hAnsi="Times New Roman" w:cs="Times New Roman"/>
+          <w:sz w:val="24"/>
+          <w:szCs w:val="24"/>
+          <w:lang w:eastAsia="es-ES"/>
+        </w:rPr>
+        <w:t>”,</w:t>
       </w:r>
     </w:p>
     <w:p>
@@ -1952,14 +2528,25 @@
         </w:rPr>
         <w:t>2</w:t>
       </w:r>
-      <w:r>
-        <w:rPr>
-          <w:rFonts w:ascii="Times New Roman" w:eastAsia="Times New Roman" w:hAnsi="Times New Roman" w:cs="Times New Roman"/>
-          <w:sz w:val="24"/>
-          <w:szCs w:val="24"/>
-          <w:lang w:eastAsia="es-ES"/>
-        </w:rPr>
-        <w:t>”:IDTipo”,</w:t>
+      <w:proofErr w:type="gramStart"/>
+      <w:r>
+        <w:rPr>
+          <w:rFonts w:ascii="Times New Roman" w:eastAsia="Times New Roman" w:hAnsi="Times New Roman" w:cs="Times New Roman"/>
+          <w:sz w:val="24"/>
+          <w:szCs w:val="24"/>
+          <w:lang w:eastAsia="es-ES"/>
+        </w:rPr>
+        <w:t>”:IDTipo</w:t>
+      </w:r>
+      <w:proofErr w:type="gramEnd"/>
+      <w:r>
+        <w:rPr>
+          <w:rFonts w:ascii="Times New Roman" w:eastAsia="Times New Roman" w:hAnsi="Times New Roman" w:cs="Times New Roman"/>
+          <w:sz w:val="24"/>
+          <w:szCs w:val="24"/>
+          <w:lang w:eastAsia="es-ES"/>
+        </w:rPr>
+        <w:t>”,</w:t>
       </w:r>
     </w:p>
     <w:p>
@@ -1992,14 +2579,25 @@
         </w:rPr>
         <w:t>3</w:t>
       </w:r>
-      <w:r>
-        <w:rPr>
-          <w:rFonts w:ascii="Times New Roman" w:eastAsia="Times New Roman" w:hAnsi="Times New Roman" w:cs="Times New Roman"/>
-          <w:sz w:val="24"/>
-          <w:szCs w:val="24"/>
-          <w:lang w:eastAsia="es-ES"/>
-        </w:rPr>
-        <w:t>”:IDLegal”,}</w:t>
+      <w:proofErr w:type="gramStart"/>
+      <w:r>
+        <w:rPr>
+          <w:rFonts w:ascii="Times New Roman" w:eastAsia="Times New Roman" w:hAnsi="Times New Roman" w:cs="Times New Roman"/>
+          <w:sz w:val="24"/>
+          <w:szCs w:val="24"/>
+          <w:lang w:eastAsia="es-ES"/>
+        </w:rPr>
+        <w:t>”:IDLegal</w:t>
+      </w:r>
+      <w:proofErr w:type="gramEnd"/>
+      <w:r>
+        <w:rPr>
+          <w:rFonts w:ascii="Times New Roman" w:eastAsia="Times New Roman" w:hAnsi="Times New Roman" w:cs="Times New Roman"/>
+          <w:sz w:val="24"/>
+          <w:szCs w:val="24"/>
+          <w:lang w:eastAsia="es-ES"/>
+        </w:rPr>
+        <w:t>”,}</w:t>
       </w:r>
     </w:p>
     <w:p>
@@ -2055,7 +2653,27 @@
           <w:szCs w:val="24"/>
           <w:lang w:eastAsia="es-ES"/>
         </w:rPr>
-        <w:t>{“tipo”:”TR”,</w:t>
+        <w:t>{“</w:t>
+      </w:r>
+      <w:proofErr w:type="spellStart"/>
+      <w:r>
+        <w:rPr>
+          <w:rFonts w:ascii="Times New Roman" w:eastAsia="Times New Roman" w:hAnsi="Times New Roman" w:cs="Times New Roman"/>
+          <w:sz w:val="24"/>
+          <w:szCs w:val="24"/>
+          <w:lang w:eastAsia="es-ES"/>
+        </w:rPr>
+        <w:t>tipo”:”TR</w:t>
+      </w:r>
+      <w:proofErr w:type="spellEnd"/>
+      <w:r>
+        <w:rPr>
+          <w:rFonts w:ascii="Times New Roman" w:eastAsia="Times New Roman" w:hAnsi="Times New Roman" w:cs="Times New Roman"/>
+          <w:sz w:val="24"/>
+          <w:szCs w:val="24"/>
+          <w:lang w:eastAsia="es-ES"/>
+        </w:rPr>
+        <w:t>”,</w:t>
       </w:r>
     </w:p>
     <w:p>
@@ -2086,21 +2704,20 @@
           <w:lang w:eastAsia="es-ES"/>
         </w:rPr>
         <w:tab/>
-        <w:t>“ref”:IDUsuario”,</w:t>
-      </w:r>
-    </w:p>
-    <w:p>
-      <w:pPr>
-        <w:shd w:val="clear" w:color="auto" w:fill="FFFFFF"/>
-        <w:spacing w:after="0" w:line="285" w:lineRule="atLeast"/>
-        <w:ind w:firstLine="708"/>
+        <w:t>“</w:t>
+      </w:r>
+      <w:proofErr w:type="spellStart"/>
+      <w:r>
         <w:rPr>
           <w:rFonts w:ascii="Times New Roman" w:eastAsia="Times New Roman" w:hAnsi="Times New Roman" w:cs="Times New Roman"/>
           <w:sz w:val="28"/>
           <w:szCs w:val="28"/>
           <w:lang w:eastAsia="es-ES"/>
         </w:rPr>
-      </w:pPr>
+        <w:t>ref</w:t>
+      </w:r>
+      <w:proofErr w:type="spellEnd"/>
+      <w:proofErr w:type="gramStart"/>
       <w:r>
         <w:rPr>
           <w:rFonts w:ascii="Times New Roman" w:eastAsia="Times New Roman" w:hAnsi="Times New Roman" w:cs="Times New Roman"/>
@@ -2108,20 +2725,339 @@
           <w:szCs w:val="28"/>
           <w:lang w:eastAsia="es-ES"/>
         </w:rPr>
-        <w:t>“ref2”:IDTransporte”}</w:t>
-      </w:r>
-    </w:p>
-    <w:p>
-      <w:pPr>
-        <w:shd w:val="clear" w:color="auto" w:fill="FFFFFF"/>
-        <w:spacing w:after="0" w:line="285" w:lineRule="atLeast"/>
-        <w:ind w:firstLine="708"/>
+        <w:t>”:</w:t>
+      </w:r>
+      <w:proofErr w:type="spellStart"/>
+      <w:r>
         <w:rPr>
           <w:rFonts w:ascii="Times New Roman" w:eastAsia="Times New Roman" w:hAnsi="Times New Roman" w:cs="Times New Roman"/>
           <w:sz w:val="28"/>
           <w:szCs w:val="28"/>
           <w:lang w:eastAsia="es-ES"/>
         </w:rPr>
+        <w:t>IDUsuario</w:t>
+      </w:r>
+      <w:proofErr w:type="spellEnd"/>
+      <w:proofErr w:type="gramEnd"/>
+      <w:r>
+        <w:rPr>
+          <w:rFonts w:ascii="Times New Roman" w:eastAsia="Times New Roman" w:hAnsi="Times New Roman" w:cs="Times New Roman"/>
+          <w:sz w:val="28"/>
+          <w:szCs w:val="28"/>
+          <w:lang w:eastAsia="es-ES"/>
+        </w:rPr>
+        <w:t>”,</w:t>
+      </w:r>
+    </w:p>
+    <w:p>
+      <w:pPr>
+        <w:shd w:val="clear" w:color="auto" w:fill="FFFFFF"/>
+        <w:spacing w:after="0" w:line="285" w:lineRule="atLeast"/>
+        <w:ind w:firstLine="708"/>
+        <w:rPr>
+          <w:rFonts w:ascii="Times New Roman" w:eastAsia="Times New Roman" w:hAnsi="Times New Roman" w:cs="Times New Roman"/>
+          <w:sz w:val="28"/>
+          <w:szCs w:val="28"/>
+          <w:lang w:eastAsia="es-ES"/>
+        </w:rPr>
+      </w:pPr>
+      <w:r>
+        <w:rPr>
+          <w:rFonts w:ascii="Times New Roman" w:eastAsia="Times New Roman" w:hAnsi="Times New Roman" w:cs="Times New Roman"/>
+          <w:sz w:val="28"/>
+          <w:szCs w:val="28"/>
+          <w:lang w:eastAsia="es-ES"/>
+        </w:rPr>
+        <w:t>“ref2</w:t>
+      </w:r>
+      <w:proofErr w:type="gramStart"/>
+      <w:r>
+        <w:rPr>
+          <w:rFonts w:ascii="Times New Roman" w:eastAsia="Times New Roman" w:hAnsi="Times New Roman" w:cs="Times New Roman"/>
+          <w:sz w:val="28"/>
+          <w:szCs w:val="28"/>
+          <w:lang w:eastAsia="es-ES"/>
+        </w:rPr>
+        <w:t>”:IDTransporte</w:t>
+      </w:r>
+      <w:proofErr w:type="gramEnd"/>
+      <w:r>
+        <w:rPr>
+          <w:rFonts w:ascii="Times New Roman" w:eastAsia="Times New Roman" w:hAnsi="Times New Roman" w:cs="Times New Roman"/>
+          <w:sz w:val="28"/>
+          <w:szCs w:val="28"/>
+          <w:lang w:eastAsia="es-ES"/>
+        </w:rPr>
+        <w:t>”}</w:t>
+      </w:r>
+    </w:p>
+    <w:p>
+      <w:pPr>
+        <w:shd w:val="clear" w:color="auto" w:fill="FFFFFF"/>
+        <w:spacing w:after="0" w:line="285" w:lineRule="atLeast"/>
+        <w:ind w:firstLine="708"/>
+        <w:rPr>
+          <w:rFonts w:ascii="Times New Roman" w:eastAsia="Times New Roman" w:hAnsi="Times New Roman" w:cs="Times New Roman"/>
+          <w:sz w:val="28"/>
+          <w:szCs w:val="28"/>
+          <w:lang w:eastAsia="es-ES"/>
+        </w:rPr>
+      </w:pPr>
+    </w:p>
+    <w:p>
+      <w:pPr>
+        <w:shd w:val="clear" w:color="auto" w:fill="FFFFFF"/>
+        <w:spacing w:after="0" w:line="285" w:lineRule="atLeast"/>
+        <w:rPr>
+          <w:rFonts w:ascii="Times New Roman" w:eastAsia="Times New Roman" w:hAnsi="Times New Roman" w:cs="Times New Roman"/>
+          <w:sz w:val="24"/>
+          <w:szCs w:val="24"/>
+          <w:lang w:eastAsia="es-ES"/>
+        </w:rPr>
+      </w:pPr>
+      <w:r>
+        <w:rPr>
+          <w:rFonts w:ascii="Times New Roman" w:eastAsia="Times New Roman" w:hAnsi="Times New Roman" w:cs="Times New Roman"/>
+          <w:sz w:val="24"/>
+          <w:szCs w:val="24"/>
+          <w:lang w:eastAsia="es-ES"/>
+        </w:rPr>
+        <w:t>T</w:t>
+      </w:r>
+      <w:r>
+        <w:rPr>
+          <w:rFonts w:ascii="Times New Roman" w:eastAsia="Times New Roman" w:hAnsi="Times New Roman" w:cs="Times New Roman"/>
+          <w:sz w:val="24"/>
+          <w:szCs w:val="24"/>
+          <w:lang w:eastAsia="es-ES"/>
+        </w:rPr>
+        <w:t>CA</w:t>
+      </w:r>
+      <w:r>
+        <w:rPr>
+          <w:rFonts w:ascii="Times New Roman" w:eastAsia="Times New Roman" w:hAnsi="Times New Roman" w:cs="Times New Roman"/>
+          <w:sz w:val="24"/>
+          <w:szCs w:val="24"/>
+          <w:lang w:eastAsia="es-ES"/>
+        </w:rPr>
+        <w:t xml:space="preserve">: Transporte </w:t>
+      </w:r>
+      <w:r>
+        <w:rPr>
+          <w:rFonts w:ascii="Times New Roman" w:eastAsia="Times New Roman" w:hAnsi="Times New Roman" w:cs="Times New Roman"/>
+          <w:sz w:val="24"/>
+          <w:szCs w:val="24"/>
+          <w:lang w:eastAsia="es-ES"/>
+        </w:rPr>
+        <w:t>anulado por administrador</w:t>
+      </w:r>
+      <w:r>
+        <w:rPr>
+          <w:rFonts w:ascii="Times New Roman" w:eastAsia="Times New Roman" w:hAnsi="Times New Roman" w:cs="Times New Roman"/>
+          <w:sz w:val="24"/>
+          <w:szCs w:val="24"/>
+          <w:lang w:eastAsia="es-ES"/>
+        </w:rPr>
+        <w:t xml:space="preserve"> (Para administrador) </w:t>
+      </w:r>
+    </w:p>
+    <w:p>
+      <w:pPr>
+        <w:shd w:val="clear" w:color="auto" w:fill="FFFFFF"/>
+        <w:spacing w:after="0" w:line="285" w:lineRule="atLeast"/>
+        <w:ind w:firstLine="708"/>
+        <w:rPr>
+          <w:rFonts w:ascii="Times New Roman" w:eastAsia="Times New Roman" w:hAnsi="Times New Roman" w:cs="Times New Roman"/>
+          <w:sz w:val="24"/>
+          <w:szCs w:val="24"/>
+          <w:lang w:eastAsia="es-ES"/>
+        </w:rPr>
+      </w:pPr>
+      <w:r>
+        <w:rPr>
+          <w:rFonts w:ascii="Times New Roman" w:eastAsia="Times New Roman" w:hAnsi="Times New Roman" w:cs="Times New Roman"/>
+          <w:sz w:val="24"/>
+          <w:szCs w:val="24"/>
+          <w:lang w:eastAsia="es-ES"/>
+        </w:rPr>
+        <w:t>{“</w:t>
+      </w:r>
+      <w:proofErr w:type="spellStart"/>
+      <w:r>
+        <w:rPr>
+          <w:rFonts w:ascii="Times New Roman" w:eastAsia="Times New Roman" w:hAnsi="Times New Roman" w:cs="Times New Roman"/>
+          <w:sz w:val="24"/>
+          <w:szCs w:val="24"/>
+          <w:lang w:eastAsia="es-ES"/>
+        </w:rPr>
+        <w:t>tipo”</w:t>
+      </w:r>
+      <w:proofErr w:type="gramStart"/>
+      <w:r>
+        <w:rPr>
+          <w:rFonts w:ascii="Times New Roman" w:eastAsia="Times New Roman" w:hAnsi="Times New Roman" w:cs="Times New Roman"/>
+          <w:sz w:val="24"/>
+          <w:szCs w:val="24"/>
+          <w:lang w:eastAsia="es-ES"/>
+        </w:rPr>
+        <w:t>:”T</w:t>
+      </w:r>
+      <w:r>
+        <w:rPr>
+          <w:rFonts w:ascii="Times New Roman" w:eastAsia="Times New Roman" w:hAnsi="Times New Roman" w:cs="Times New Roman"/>
+          <w:sz w:val="24"/>
+          <w:szCs w:val="24"/>
+          <w:lang w:eastAsia="es-ES"/>
+        </w:rPr>
+        <w:t>CA</w:t>
+      </w:r>
+      <w:proofErr w:type="spellEnd"/>
+      <w:proofErr w:type="gramEnd"/>
+      <w:r>
+        <w:rPr>
+          <w:rFonts w:ascii="Times New Roman" w:eastAsia="Times New Roman" w:hAnsi="Times New Roman" w:cs="Times New Roman"/>
+          <w:sz w:val="24"/>
+          <w:szCs w:val="24"/>
+          <w:lang w:eastAsia="es-ES"/>
+        </w:rPr>
+        <w:t>”,</w:t>
+      </w:r>
+    </w:p>
+    <w:p>
+      <w:pPr>
+        <w:shd w:val="clear" w:color="auto" w:fill="FFFFFF"/>
+        <w:spacing w:after="0" w:line="285" w:lineRule="atLeast"/>
+        <w:rPr>
+          <w:rFonts w:ascii="Times New Roman" w:eastAsia="Times New Roman" w:hAnsi="Times New Roman" w:cs="Times New Roman"/>
+          <w:sz w:val="28"/>
+          <w:szCs w:val="28"/>
+          <w:lang w:eastAsia="es-ES"/>
+        </w:rPr>
+      </w:pPr>
+      <w:r>
+        <w:rPr>
+          <w:rFonts w:ascii="Times New Roman" w:eastAsia="Times New Roman" w:hAnsi="Times New Roman" w:cs="Times New Roman"/>
+          <w:sz w:val="28"/>
+          <w:szCs w:val="28"/>
+          <w:lang w:eastAsia="es-ES"/>
+        </w:rPr>
+        <w:t xml:space="preserve"> </w:t>
+      </w:r>
+      <w:r>
+        <w:rPr>
+          <w:rFonts w:ascii="Times New Roman" w:eastAsia="Times New Roman" w:hAnsi="Times New Roman" w:cs="Times New Roman"/>
+          <w:sz w:val="28"/>
+          <w:szCs w:val="28"/>
+          <w:lang w:eastAsia="es-ES"/>
+        </w:rPr>
+        <w:tab/>
+        <w:t>“</w:t>
+      </w:r>
+      <w:proofErr w:type="spellStart"/>
+      <w:r>
+        <w:rPr>
+          <w:rFonts w:ascii="Times New Roman" w:eastAsia="Times New Roman" w:hAnsi="Times New Roman" w:cs="Times New Roman"/>
+          <w:sz w:val="28"/>
+          <w:szCs w:val="28"/>
+          <w:lang w:eastAsia="es-ES"/>
+        </w:rPr>
+        <w:t>ref</w:t>
+      </w:r>
+      <w:proofErr w:type="spellEnd"/>
+      <w:proofErr w:type="gramStart"/>
+      <w:r>
+        <w:rPr>
+          <w:rFonts w:ascii="Times New Roman" w:eastAsia="Times New Roman" w:hAnsi="Times New Roman" w:cs="Times New Roman"/>
+          <w:sz w:val="28"/>
+          <w:szCs w:val="28"/>
+          <w:lang w:eastAsia="es-ES"/>
+        </w:rPr>
+        <w:t>”:</w:t>
+      </w:r>
+      <w:proofErr w:type="spellStart"/>
+      <w:r>
+        <w:rPr>
+          <w:rFonts w:ascii="Times New Roman" w:eastAsia="Times New Roman" w:hAnsi="Times New Roman" w:cs="Times New Roman"/>
+          <w:sz w:val="28"/>
+          <w:szCs w:val="28"/>
+          <w:lang w:eastAsia="es-ES"/>
+        </w:rPr>
+        <w:t>idtransporte</w:t>
+      </w:r>
+      <w:proofErr w:type="spellEnd"/>
+      <w:proofErr w:type="gramEnd"/>
+      <w:r>
+        <w:rPr>
+          <w:rFonts w:ascii="Times New Roman" w:eastAsia="Times New Roman" w:hAnsi="Times New Roman" w:cs="Times New Roman"/>
+          <w:sz w:val="28"/>
+          <w:szCs w:val="28"/>
+          <w:lang w:eastAsia="es-ES"/>
+        </w:rPr>
+        <w:t>”,</w:t>
+      </w:r>
+    </w:p>
+    <w:p>
+      <w:pPr>
+        <w:shd w:val="clear" w:color="auto" w:fill="FFFFFF"/>
+        <w:spacing w:after="0" w:line="285" w:lineRule="atLeast"/>
+        <w:ind w:firstLine="708"/>
+        <w:rPr>
+          <w:rFonts w:ascii="Times New Roman" w:eastAsia="Times New Roman" w:hAnsi="Times New Roman" w:cs="Times New Roman"/>
+          <w:sz w:val="28"/>
+          <w:szCs w:val="28"/>
+          <w:lang w:eastAsia="es-ES"/>
+        </w:rPr>
+      </w:pPr>
+      <w:r>
+        <w:rPr>
+          <w:rFonts w:ascii="Times New Roman" w:eastAsia="Times New Roman" w:hAnsi="Times New Roman" w:cs="Times New Roman"/>
+          <w:sz w:val="28"/>
+          <w:szCs w:val="28"/>
+          <w:lang w:eastAsia="es-ES"/>
+        </w:rPr>
+        <w:t>“ref2</w:t>
+      </w:r>
+      <w:proofErr w:type="gramStart"/>
+      <w:r>
+        <w:rPr>
+          <w:rFonts w:ascii="Times New Roman" w:eastAsia="Times New Roman" w:hAnsi="Times New Roman" w:cs="Times New Roman"/>
+          <w:sz w:val="28"/>
+          <w:szCs w:val="28"/>
+          <w:lang w:eastAsia="es-ES"/>
+        </w:rPr>
+        <w:t>”:I</w:t>
+      </w:r>
+      <w:r>
+        <w:rPr>
+          <w:rFonts w:ascii="Times New Roman" w:eastAsia="Times New Roman" w:hAnsi="Times New Roman" w:cs="Times New Roman"/>
+          <w:sz w:val="28"/>
+          <w:szCs w:val="28"/>
+          <w:lang w:eastAsia="es-ES"/>
+        </w:rPr>
+        <w:t>dusuario</w:t>
+      </w:r>
+      <w:proofErr w:type="gramEnd"/>
+      <w:r>
+        <w:rPr>
+          <w:rFonts w:ascii="Times New Roman" w:eastAsia="Times New Roman" w:hAnsi="Times New Roman" w:cs="Times New Roman"/>
+          <w:sz w:val="28"/>
+          <w:szCs w:val="28"/>
+          <w:lang w:eastAsia="es-ES"/>
+        </w:rPr>
+        <w:t>”}</w:t>
+      </w:r>
+    </w:p>
+    <w:p>
+      <w:pPr>
+        <w:shd w:val="clear" w:color="auto" w:fill="FFFFFF"/>
+        <w:spacing w:after="0" w:line="285" w:lineRule="atLeast"/>
+        <w:ind w:firstLine="708"/>
+        <w:rPr>
+          <w:rFonts w:ascii="Times New Roman" w:eastAsia="Times New Roman" w:hAnsi="Times New Roman" w:cs="Times New Roman"/>
+          <w:sz w:val="28"/>
+          <w:szCs w:val="28"/>
+          <w:lang w:eastAsia="es-ES"/>
+        </w:rPr>
       </w:pPr>
     </w:p>
     <w:p>
@@ -2164,7 +3100,38 @@
           <w:szCs w:val="24"/>
           <w:lang w:eastAsia="es-ES"/>
         </w:rPr>
-        <w:t>{“tipo”:”GEN”</w:t>
+        <w:t>{“</w:t>
+      </w:r>
+      <w:proofErr w:type="spellStart"/>
+      <w:r>
+        <w:rPr>
+          <w:rFonts w:ascii="Times New Roman" w:eastAsia="Times New Roman" w:hAnsi="Times New Roman" w:cs="Times New Roman"/>
+          <w:sz w:val="24"/>
+          <w:szCs w:val="24"/>
+          <w:lang w:eastAsia="es-ES"/>
+        </w:rPr>
+        <w:t>tipo”</w:t>
+      </w:r>
+      <w:proofErr w:type="gramStart"/>
+      <w:r>
+        <w:rPr>
+          <w:rFonts w:ascii="Times New Roman" w:eastAsia="Times New Roman" w:hAnsi="Times New Roman" w:cs="Times New Roman"/>
+          <w:sz w:val="24"/>
+          <w:szCs w:val="24"/>
+          <w:lang w:eastAsia="es-ES"/>
+        </w:rPr>
+        <w:t>:”GEN</w:t>
+      </w:r>
+      <w:proofErr w:type="spellEnd"/>
+      <w:proofErr w:type="gramEnd"/>
+      <w:r>
+        <w:rPr>
+          <w:rFonts w:ascii="Times New Roman" w:eastAsia="Times New Roman" w:hAnsi="Times New Roman" w:cs="Times New Roman"/>
+          <w:sz w:val="24"/>
+          <w:szCs w:val="24"/>
+          <w:lang w:eastAsia="es-ES"/>
+        </w:rPr>
+        <w:t>”</w:t>
       </w:r>
     </w:p>
     <w:p>
@@ -2186,7 +3153,38 @@
           <w:szCs w:val="24"/>
           <w:lang w:eastAsia="es-ES"/>
         </w:rPr>
-        <w:t>“Mensaje”:”texto”,</w:t>
+        <w:t>“</w:t>
+      </w:r>
+      <w:proofErr w:type="spellStart"/>
+      <w:r>
+        <w:rPr>
+          <w:rFonts w:ascii="Times New Roman" w:eastAsia="Times New Roman" w:hAnsi="Times New Roman" w:cs="Times New Roman"/>
+          <w:sz w:val="24"/>
+          <w:szCs w:val="24"/>
+          <w:lang w:eastAsia="es-ES"/>
+        </w:rPr>
+        <w:t>Mensaje”</w:t>
+      </w:r>
+      <w:proofErr w:type="gramStart"/>
+      <w:r>
+        <w:rPr>
+          <w:rFonts w:ascii="Times New Roman" w:eastAsia="Times New Roman" w:hAnsi="Times New Roman" w:cs="Times New Roman"/>
+          <w:sz w:val="24"/>
+          <w:szCs w:val="24"/>
+          <w:lang w:eastAsia="es-ES"/>
+        </w:rPr>
+        <w:t>:”texto</w:t>
+      </w:r>
+      <w:proofErr w:type="spellEnd"/>
+      <w:proofErr w:type="gramEnd"/>
+      <w:r>
+        <w:rPr>
+          <w:rFonts w:ascii="Times New Roman" w:eastAsia="Times New Roman" w:hAnsi="Times New Roman" w:cs="Times New Roman"/>
+          <w:sz w:val="24"/>
+          <w:szCs w:val="24"/>
+          <w:lang w:eastAsia="es-ES"/>
+        </w:rPr>
+        <w:t>”,</w:t>
       </w:r>
     </w:p>
     <w:p>
@@ -2208,7 +3206,47 @@
           <w:szCs w:val="24"/>
           <w:lang w:eastAsia="es-ES"/>
         </w:rPr>
-        <w:t xml:space="preserve">“USER_Destino”:”A-O-T”} Se separa por “-“ los roles de los destinatarios </w:t>
+        <w:t>“</w:t>
+      </w:r>
+      <w:proofErr w:type="spellStart"/>
+      <w:r>
+        <w:rPr>
+          <w:rFonts w:ascii="Times New Roman" w:eastAsia="Times New Roman" w:hAnsi="Times New Roman" w:cs="Times New Roman"/>
+          <w:sz w:val="24"/>
+          <w:szCs w:val="24"/>
+          <w:lang w:eastAsia="es-ES"/>
+        </w:rPr>
+        <w:t>USER_Destino”</w:t>
+      </w:r>
+      <w:proofErr w:type="gramStart"/>
+      <w:r>
+        <w:rPr>
+          <w:rFonts w:ascii="Times New Roman" w:eastAsia="Times New Roman" w:hAnsi="Times New Roman" w:cs="Times New Roman"/>
+          <w:sz w:val="24"/>
+          <w:szCs w:val="24"/>
+          <w:lang w:eastAsia="es-ES"/>
+        </w:rPr>
+        <w:t>:”A</w:t>
+      </w:r>
+      <w:proofErr w:type="gramEnd"/>
+      <w:r>
+        <w:rPr>
+          <w:rFonts w:ascii="Times New Roman" w:eastAsia="Times New Roman" w:hAnsi="Times New Roman" w:cs="Times New Roman"/>
+          <w:sz w:val="24"/>
+          <w:szCs w:val="24"/>
+          <w:lang w:eastAsia="es-ES"/>
+        </w:rPr>
+        <w:t>-O-T</w:t>
+      </w:r>
+      <w:proofErr w:type="spellEnd"/>
+      <w:r>
+        <w:rPr>
+          <w:rFonts w:ascii="Times New Roman" w:eastAsia="Times New Roman" w:hAnsi="Times New Roman" w:cs="Times New Roman"/>
+          <w:sz w:val="24"/>
+          <w:szCs w:val="24"/>
+          <w:lang w:eastAsia="es-ES"/>
+        </w:rPr>
+        <w:t xml:space="preserve">”} Se separa por “-“ los roles de los destinatarios </w:t>
       </w:r>
     </w:p>
     <w:p>

</xml_diff>